<commit_message>
change red pill template
</commit_message>
<xml_diff>
--- a/WP FAF 111 Name Surname lab#0.docx
+++ b/WP FAF 111 Name Surname lab#0.docx
@@ -360,13 +360,6 @@
           <w:lang w:val="en-US"/>
         </w:rPr>
         <w:tab/>
-      </w:r>
-      <w:r>
-        <w:rPr>
-          <w:rFonts w:cs="Courier New"/>
-          <w:szCs w:val="28"/>
-          <w:lang w:val="en-US"/>
-        </w:rPr>
         <w:t>assistant lecturer</w:t>
       </w:r>
     </w:p>
@@ -389,13 +382,6 @@
           <w:lang w:val="en-US"/>
         </w:rPr>
         <w:tab/>
-      </w:r>
-      <w:r>
-        <w:rPr>
-          <w:rFonts w:cs="Courier New"/>
-          <w:szCs w:val="28"/>
-          <w:lang w:val="en-US"/>
-        </w:rPr>
         <w:t>Truhin Alexandr</w:t>
       </w:r>
     </w:p>
@@ -566,7 +552,7 @@
               <w:rPr>
                 <w:lang w:val="en-US"/>
               </w:rPr>
-              <w:t>Create a Windows application</w:t>
+              <w:t>Add here mandatory tasks</w:t>
             </w:r>
           </w:p>
         </w:tc>
@@ -607,177 +593,7 @@
               <w:rPr>
                 <w:lang w:val="en-US"/>
               </w:rPr>
-              <w:t>Choose Programming Style Guidelines that you'll follow</w:t>
-            </w:r>
-          </w:p>
-        </w:tc>
-      </w:tr>
-      <w:tr>
-        <w:tc>
-          <w:tcPr>
-            <w:tcW w:w="973" w:type="dxa"/>
-          </w:tcPr>
-          <w:p>
-            <w:pPr>
-              <w:ind w:firstLine="0"/>
-              <w:jc w:val="center"/>
-              <w:rPr>
-                <w:lang w:val="en-US"/>
-              </w:rPr>
-            </w:pPr>
-            <w:r>
-              <w:rPr>
-                <w:lang w:val="en-US"/>
-              </w:rPr>
-              <w:t>0</w:t>
-            </w:r>
-          </w:p>
-        </w:tc>
-        <w:tc>
-          <w:tcPr>
-            <w:tcW w:w="9165" w:type="dxa"/>
-          </w:tcPr>
-          <w:p>
-            <w:pPr>
-              <w:ind w:firstLine="0"/>
-              <w:rPr>
-                <w:lang w:val="en-US"/>
-              </w:rPr>
-            </w:pPr>
-            <w:r>
-              <w:rPr>
-                <w:lang w:val="en-US"/>
-              </w:rPr>
-              <w:t>Add 2 buttons to window</w:t>
-            </w:r>
-          </w:p>
-        </w:tc>
-      </w:tr>
-      <w:tr>
-        <w:tc>
-          <w:tcPr>
-            <w:tcW w:w="973" w:type="dxa"/>
-          </w:tcPr>
-          <w:p>
-            <w:pPr>
-              <w:ind w:firstLine="0"/>
-              <w:jc w:val="center"/>
-              <w:rPr>
-                <w:lang w:val="en-US"/>
-              </w:rPr>
-            </w:pPr>
-            <w:r>
-              <w:rPr>
-                <w:lang w:val="en-US"/>
-              </w:rPr>
-              <w:t>0</w:t>
-            </w:r>
-          </w:p>
-        </w:tc>
-        <w:tc>
-          <w:tcPr>
-            <w:tcW w:w="9165" w:type="dxa"/>
-          </w:tcPr>
-          <w:p>
-            <w:pPr>
-              <w:ind w:firstLine="0"/>
-              <w:rPr>
-                <w:lang w:val="en-US"/>
-              </w:rPr>
-            </w:pPr>
-            <w:r>
-              <w:rPr>
-                <w:lang w:val="en-US"/>
-              </w:rPr>
-              <w:t>Add 2 text inputs to window</w:t>
-            </w:r>
-          </w:p>
-        </w:tc>
-      </w:tr>
-      <w:tr>
-        <w:tc>
-          <w:tcPr>
-            <w:tcW w:w="973" w:type="dxa"/>
-          </w:tcPr>
-          <w:p>
-            <w:pPr>
-              <w:ind w:firstLine="0"/>
-              <w:jc w:val="center"/>
-              <w:rPr>
-                <w:lang w:val="en-US"/>
-              </w:rPr>
-            </w:pPr>
-            <w:r>
-              <w:rPr>
-                <w:lang w:val="en-US"/>
-              </w:rPr>
-              <w:t>0</w:t>
-            </w:r>
-          </w:p>
-        </w:tc>
-        <w:tc>
-          <w:tcPr>
-            <w:tcW w:w="9165" w:type="dxa"/>
-          </w:tcPr>
-          <w:p>
-            <w:pPr>
-              <w:ind w:firstLine="0"/>
-              <w:rPr>
-                <w:lang w:val="en-US"/>
-              </w:rPr>
-            </w:pPr>
-            <w:r>
-              <w:rPr>
-                <w:lang w:val="en-US"/>
-              </w:rPr>
-              <w:t>Add 2 text elements to window</w:t>
-            </w:r>
-          </w:p>
-        </w:tc>
-      </w:tr>
-      <w:tr>
-        <w:tc>
-          <w:tcPr>
-            <w:tcW w:w="973" w:type="dxa"/>
-          </w:tcPr>
-          <w:p>
-            <w:pPr>
-              <w:ind w:firstLine="0"/>
-              <w:jc w:val="center"/>
-              <w:rPr>
-                <w:lang w:val="en-US"/>
-              </w:rPr>
-            </w:pPr>
-            <w:r>
-              <w:rPr>
-                <w:lang w:val="en-US"/>
-              </w:rPr>
-              <w:t>2</w:t>
-            </w:r>
-          </w:p>
-        </w:tc>
-        <w:tc>
-          <w:tcPr>
-            <w:tcW w:w="9165" w:type="dxa"/>
-          </w:tcPr>
-          <w:p>
-            <w:pPr>
-              <w:ind w:firstLine="0"/>
-              <w:rPr>
-                <w:lang w:val="en-US"/>
-              </w:rPr>
-            </w:pPr>
-            <w:r>
-              <w:rPr>
-                <w:lang w:val="en-US"/>
-              </w:rPr>
-              <w:t>Make elements to interact or change other elements</w:t>
-            </w:r>
-            <w:r>
-              <w:rPr>
-                <w:lang w:val="en-US"/>
-              </w:rPr>
-              <w:t xml:space="preserve"> (4 interactions)</w:t>
+              <w:t>Add here mandatory tasks</w:t>
             </w:r>
           </w:p>
         </w:tc>
@@ -818,13 +634,7 @@
               <w:rPr>
                 <w:lang w:val="en-US"/>
               </w:rPr>
-              <w:t>Change behavior of different window actions</w:t>
-            </w:r>
-            <w:r>
-              <w:rPr>
-                <w:lang w:val="en-US"/>
-              </w:rPr>
-              <w:t xml:space="preserve"> (3 changes)</w:t>
+              <w:t>Add here additional tasks</w:t>
             </w:r>
           </w:p>
         </w:tc>
@@ -865,7 +675,7 @@
               <w:rPr>
                 <w:lang w:val="en-US"/>
               </w:rPr>
-              <w:t>Submitting laboratory work before deadline day</w:t>
+              <w:t>Add here additional tasks</w:t>
             </w:r>
           </w:p>
         </w:tc>
@@ -906,7 +716,7 @@
               <w:rPr>
                 <w:lang w:val="en-US"/>
               </w:rPr>
-              <w:t>Following clear and nice code style</w:t>
+              <w:t>Add here additional tasks</w:t>
             </w:r>
           </w:p>
         </w:tc>
@@ -924,12 +734,6 @@
                 <w:lang w:val="en-US"/>
               </w:rPr>
             </w:pPr>
-            <w:r>
-              <w:rPr>
-                <w:lang w:val="en-US"/>
-              </w:rPr>
-              <w:t>1</w:t>
-            </w:r>
           </w:p>
         </w:tc>
         <w:tc>
@@ -943,26 +747,6 @@
                 <w:lang w:val="en-US"/>
               </w:rPr>
             </w:pPr>
-            <w:r>
-              <w:rPr>
-                <w:lang w:val="en-US"/>
-              </w:rPr>
-              <w:t xml:space="preserve">Working on laboratory work using GIT and using as remote repository provided </w:t>
-            </w:r>
-            <w:proofErr w:type="spellStart"/>
-            <w:r>
-              <w:rPr>
-                <w:lang w:val="en-US"/>
-              </w:rPr>
-              <w:t>github</w:t>
-            </w:r>
-            <w:proofErr w:type="spellEnd"/>
-            <w:r>
-              <w:rPr>
-                <w:lang w:val="en-US"/>
-              </w:rPr>
-              <w:t xml:space="preserve"> repo</w:t>
-            </w:r>
           </w:p>
         </w:tc>
       </w:tr>
@@ -979,12 +763,6 @@
                 <w:lang w:val="en-US"/>
               </w:rPr>
             </w:pPr>
-            <w:r>
-              <w:rPr>
-                <w:lang w:val="en-US"/>
-              </w:rPr>
-              <w:t>1</w:t>
-            </w:r>
           </w:p>
         </w:tc>
         <w:tc>
@@ -998,12 +776,151 @@
                 <w:lang w:val="en-US"/>
               </w:rPr>
             </w:pPr>
-            <w:r>
+          </w:p>
+        </w:tc>
+      </w:tr>
+      <w:tr>
+        <w:tc>
+          <w:tcPr>
+            <w:tcW w:w="973" w:type="dxa"/>
+          </w:tcPr>
+          <w:p>
+            <w:pPr>
+              <w:ind w:firstLine="0"/>
+              <w:jc w:val="center"/>
               <w:rPr>
                 <w:lang w:val="en-US"/>
               </w:rPr>
-              <w:t>Active member of Enlightenment</w:t>
-            </w:r>
+            </w:pPr>
+          </w:p>
+        </w:tc>
+        <w:tc>
+          <w:tcPr>
+            <w:tcW w:w="9165" w:type="dxa"/>
+          </w:tcPr>
+          <w:p>
+            <w:pPr>
+              <w:ind w:firstLine="0"/>
+              <w:rPr>
+                <w:lang w:val="en-US"/>
+              </w:rPr>
+            </w:pPr>
+          </w:p>
+        </w:tc>
+      </w:tr>
+      <w:tr>
+        <w:tc>
+          <w:tcPr>
+            <w:tcW w:w="973" w:type="dxa"/>
+          </w:tcPr>
+          <w:p>
+            <w:pPr>
+              <w:ind w:firstLine="0"/>
+              <w:jc w:val="center"/>
+              <w:rPr>
+                <w:lang w:val="en-US"/>
+              </w:rPr>
+            </w:pPr>
+          </w:p>
+        </w:tc>
+        <w:tc>
+          <w:tcPr>
+            <w:tcW w:w="9165" w:type="dxa"/>
+          </w:tcPr>
+          <w:p>
+            <w:pPr>
+              <w:ind w:firstLine="0"/>
+              <w:rPr>
+                <w:lang w:val="en-US"/>
+              </w:rPr>
+            </w:pPr>
+          </w:p>
+        </w:tc>
+      </w:tr>
+      <w:tr>
+        <w:tc>
+          <w:tcPr>
+            <w:tcW w:w="973" w:type="dxa"/>
+          </w:tcPr>
+          <w:p>
+            <w:pPr>
+              <w:ind w:firstLine="0"/>
+              <w:jc w:val="center"/>
+              <w:rPr>
+                <w:lang w:val="en-US"/>
+              </w:rPr>
+            </w:pPr>
+          </w:p>
+        </w:tc>
+        <w:tc>
+          <w:tcPr>
+            <w:tcW w:w="9165" w:type="dxa"/>
+          </w:tcPr>
+          <w:p>
+            <w:pPr>
+              <w:ind w:firstLine="0"/>
+              <w:rPr>
+                <w:lang w:val="en-US"/>
+              </w:rPr>
+            </w:pPr>
+          </w:p>
+        </w:tc>
+      </w:tr>
+      <w:tr>
+        <w:tc>
+          <w:tcPr>
+            <w:tcW w:w="973" w:type="dxa"/>
+          </w:tcPr>
+          <w:p>
+            <w:pPr>
+              <w:ind w:firstLine="0"/>
+              <w:jc w:val="center"/>
+              <w:rPr>
+                <w:lang w:val="en-US"/>
+              </w:rPr>
+            </w:pPr>
+          </w:p>
+        </w:tc>
+        <w:tc>
+          <w:tcPr>
+            <w:tcW w:w="9165" w:type="dxa"/>
+          </w:tcPr>
+          <w:p>
+            <w:pPr>
+              <w:ind w:firstLine="0"/>
+              <w:rPr>
+                <w:lang w:val="en-US"/>
+              </w:rPr>
+            </w:pPr>
+          </w:p>
+        </w:tc>
+      </w:tr>
+      <w:tr>
+        <w:tc>
+          <w:tcPr>
+            <w:tcW w:w="973" w:type="dxa"/>
+          </w:tcPr>
+          <w:p>
+            <w:pPr>
+              <w:ind w:firstLine="0"/>
+              <w:jc w:val="center"/>
+              <w:rPr>
+                <w:lang w:val="en-US"/>
+              </w:rPr>
+            </w:pPr>
+          </w:p>
+        </w:tc>
+        <w:tc>
+          <w:tcPr>
+            <w:tcW w:w="9165" w:type="dxa"/>
+          </w:tcPr>
+          <w:p>
+            <w:pPr>
+              <w:ind w:firstLine="0"/>
+              <w:rPr>
+                <w:lang w:val="en-US"/>
+              </w:rPr>
+            </w:pPr>
           </w:p>
         </w:tc>
       </w:tr>
@@ -1025,7 +942,7 @@
               <w:rPr>
                 <w:lang w:val="en-US"/>
               </w:rPr>
-              <w:t>7</w:t>
+              <w:t>3</w:t>
             </w:r>
           </w:p>
         </w:tc>
@@ -1092,6 +1009,15 @@
         <w:lastRenderedPageBreak/>
         <w:t>Replace this part with your contents</w:t>
       </w:r>
+      <w:r>
+        <w:rPr>
+          <w:rFonts w:asciiTheme="majorHAnsi" w:hAnsiTheme="majorHAnsi"/>
+          <w:lang w:val="en-US"/>
+        </w:rPr>
+        <w:t xml:space="preserve"> (after you counted your points)</w:t>
+      </w:r>
+      <w:bookmarkStart w:id="0" w:name="_GoBack"/>
+      <w:bookmarkEnd w:id="0"/>
     </w:p>
     <w:p>
       <w:pPr>
@@ -1476,18 +1402,7 @@
           <w:szCs w:val="28"/>
           <w:lang w:val="en-US"/>
         </w:rPr>
-        <w:t xml:space="preserve"> steps will have your solution, more points you’ll get. An ideal solution may have 1 input box and </w:t>
-      </w:r>
-      <w:bookmarkStart w:id="0" w:name="_GoBack"/>
-      <w:bookmarkEnd w:id="0"/>
-      <w:r>
-        <w:rPr>
-          <w:rFonts w:cs="Courier New"/>
-          <w:i/>
-          <w:szCs w:val="28"/>
-          <w:lang w:val="en-US"/>
-        </w:rPr>
-        <w:t>1 button in order to do everything.</w:t>
+        <w:t xml:space="preserve"> steps will have your solution, more points you’ll get. An ideal solution may have 1 input box and 1 button in order to do everything.</w:t>
       </w:r>
     </w:p>
     <w:p>

</xml_diff>

<commit_message>
Clarify points table in report template
</commit_message>
<xml_diff>
--- a/WP FAF 111 Name Surname lab#0.docx
+++ b/WP FAF 111 Name Surname lab#0.docx
@@ -520,6 +520,7 @@
         <w:tc>
           <w:tcPr>
             <w:tcW w:w="973" w:type="dxa"/>
+            <w:shd w:val="clear" w:color="auto" w:fill="DBE5F1" w:themeFill="accent1" w:themeFillTint="33"/>
           </w:tcPr>
           <w:p>
             <w:pPr>
@@ -533,13 +534,14 @@
               <w:rPr>
                 <w:lang w:val="en-US"/>
               </w:rPr>
-              <w:t>0</w:t>
+              <w:t>3</w:t>
             </w:r>
           </w:p>
         </w:tc>
         <w:tc>
           <w:tcPr>
             <w:tcW w:w="9165" w:type="dxa"/>
+            <w:shd w:val="clear" w:color="auto" w:fill="DBE5F1" w:themeFill="accent1" w:themeFillTint="33"/>
           </w:tcPr>
           <w:p>
             <w:pPr>
@@ -552,7 +554,7 @@
               <w:rPr>
                 <w:lang w:val="en-US"/>
               </w:rPr>
-              <w:t>Add here mandatory tasks</w:t>
+              <w:t>Had before</w:t>
             </w:r>
           </w:p>
         </w:tc>
@@ -593,7 +595,19 @@
               <w:rPr>
                 <w:lang w:val="en-US"/>
               </w:rPr>
-              <w:t>Add here mandatory tasks</w:t>
+              <w:t>Replace this and add h</w:t>
+            </w:r>
+            <w:r>
+              <w:rPr>
+                <w:lang w:val="en-US"/>
+              </w:rPr>
+              <w:t>ere mandatory tasks</w:t>
+            </w:r>
+            <w:r>
+              <w:rPr>
+                <w:lang w:val="en-US"/>
+              </w:rPr>
+              <w:t xml:space="preserve"> (as many rows as you need)</w:t>
             </w:r>
           </w:p>
         </w:tc>
@@ -634,7 +648,7 @@
               <w:rPr>
                 <w:lang w:val="en-US"/>
               </w:rPr>
-              <w:t>Add here additional tasks</w:t>
+              <w:t>Replace this and add here additional tasks that you did (also add points to the left; use as many rows as you need)</w:t>
             </w:r>
           </w:p>
         </w:tc>
@@ -652,12 +666,6 @@
                 <w:lang w:val="en-US"/>
               </w:rPr>
             </w:pPr>
-            <w:r>
-              <w:rPr>
-                <w:lang w:val="en-US"/>
-              </w:rPr>
-              <w:t>1</w:t>
-            </w:r>
           </w:p>
         </w:tc>
         <w:tc>
@@ -671,12 +679,6 @@
                 <w:lang w:val="en-US"/>
               </w:rPr>
             </w:pPr>
-            <w:r>
-              <w:rPr>
-                <w:lang w:val="en-US"/>
-              </w:rPr>
-              <w:t>Add here additional tasks</w:t>
-            </w:r>
           </w:p>
         </w:tc>
       </w:tr>
@@ -693,12 +695,6 @@
                 <w:lang w:val="en-US"/>
               </w:rPr>
             </w:pPr>
-            <w:r>
-              <w:rPr>
-                <w:lang w:val="en-US"/>
-              </w:rPr>
-              <w:t>1</w:t>
-            </w:r>
           </w:p>
         </w:tc>
         <w:tc>
@@ -712,12 +708,35 @@
                 <w:lang w:val="en-US"/>
               </w:rPr>
             </w:pPr>
-            <w:r>
+          </w:p>
+        </w:tc>
+      </w:tr>
+      <w:tr>
+        <w:tc>
+          <w:tcPr>
+            <w:tcW w:w="973" w:type="dxa"/>
+          </w:tcPr>
+          <w:p>
+            <w:pPr>
+              <w:ind w:firstLine="0"/>
+              <w:jc w:val="center"/>
               <w:rPr>
                 <w:lang w:val="en-US"/>
               </w:rPr>
-              <w:t>Add here additional tasks</w:t>
-            </w:r>
+            </w:pPr>
+          </w:p>
+        </w:tc>
+        <w:tc>
+          <w:tcPr>
+            <w:tcW w:w="9165" w:type="dxa"/>
+          </w:tcPr>
+          <w:p>
+            <w:pPr>
+              <w:ind w:firstLine="0"/>
+              <w:rPr>
+                <w:lang w:val="en-US"/>
+              </w:rPr>
+            </w:pPr>
           </w:p>
         </w:tc>
       </w:tr>
@@ -942,8 +961,10 @@
               <w:rPr>
                 <w:lang w:val="en-US"/>
               </w:rPr>
-              <w:t>3</w:t>
+              <w:t>4</w:t>
             </w:r>
+            <w:bookmarkStart w:id="0" w:name="_GoBack"/>
+            <w:bookmarkEnd w:id="0"/>
           </w:p>
         </w:tc>
         <w:tc>
@@ -1016,8 +1037,6 @@
         </w:rPr>
         <w:t xml:space="preserve"> (after you counted your points)</w:t>
       </w:r>
-      <w:bookmarkStart w:id="0" w:name="_GoBack"/>
-      <w:bookmarkEnd w:id="0"/>
     </w:p>
     <w:p>
       <w:pPr>

</xml_diff>